<commit_message>
Add comments, fix open file and fix printing also declined options
</commit_message>
<xml_diff>
--- a/manual.docx
+++ b/manual.docx
@@ -813,6 +813,884 @@
       </w:r>
       <w:bookmarkEnd w:id="0"/>
       <w:proofErr w:type="spellEnd"/>
+    </w:p>
+    <w:p>
+      <w:pPr>
+        <w:rPr>
+          <w:lang w:val="en-US"/>
+        </w:rPr>
+      </w:pPr>
+      <w:r>
+        <w:rPr>
+          <w:lang w:val="en-US"/>
+        </w:rPr>
+        <w:t xml:space="preserve">V </w:t>
+      </w:r>
+      <w:proofErr w:type="spellStart"/>
+      <w:r>
+        <w:rPr>
+          <w:lang w:val="en-US"/>
+        </w:rPr>
+        <w:t>dnešnej</w:t>
+      </w:r>
+      <w:proofErr w:type="spellEnd"/>
+      <w:r>
+        <w:rPr>
+          <w:lang w:val="en-US"/>
+        </w:rPr>
+        <w:t xml:space="preserve"> </w:t>
+      </w:r>
+      <w:proofErr w:type="spellStart"/>
+      <w:r>
+        <w:rPr>
+          <w:lang w:val="en-US"/>
+        </w:rPr>
+        <w:t>dobe</w:t>
+      </w:r>
+      <w:proofErr w:type="spellEnd"/>
+      <w:r>
+        <w:rPr>
+          <w:lang w:val="en-US"/>
+        </w:rPr>
+        <w:t xml:space="preserve">, </w:t>
+      </w:r>
+      <w:proofErr w:type="spellStart"/>
+      <w:r>
+        <w:rPr>
+          <w:lang w:val="en-US"/>
+        </w:rPr>
+        <w:t>kedy</w:t>
+      </w:r>
+      <w:proofErr w:type="spellEnd"/>
+      <w:r>
+        <w:rPr>
+          <w:lang w:val="en-US"/>
+        </w:rPr>
+        <w:t xml:space="preserve"> </w:t>
+      </w:r>
+      <w:proofErr w:type="spellStart"/>
+      <w:r>
+        <w:rPr>
+          <w:lang w:val="en-US"/>
+        </w:rPr>
+        <w:t>sa</w:t>
+      </w:r>
+      <w:proofErr w:type="spellEnd"/>
+      <w:r>
+        <w:rPr>
+          <w:lang w:val="en-US"/>
+        </w:rPr>
+        <w:t xml:space="preserve"> </w:t>
+      </w:r>
+      <w:proofErr w:type="spellStart"/>
+      <w:r>
+        <w:rPr>
+          <w:lang w:val="en-US"/>
+        </w:rPr>
+        <w:t>informácie</w:t>
+      </w:r>
+      <w:proofErr w:type="spellEnd"/>
+      <w:r>
+        <w:rPr>
+          <w:lang w:val="en-US"/>
+        </w:rPr>
+        <w:t xml:space="preserve"> a </w:t>
+      </w:r>
+      <w:proofErr w:type="spellStart"/>
+      <w:r>
+        <w:rPr>
+          <w:lang w:val="en-US"/>
+        </w:rPr>
+        <w:t>dáta</w:t>
+      </w:r>
+      <w:proofErr w:type="spellEnd"/>
+      <w:r>
+        <w:rPr>
+          <w:lang w:val="en-US"/>
+        </w:rPr>
+        <w:t xml:space="preserve"> </w:t>
+      </w:r>
+      <w:proofErr w:type="spellStart"/>
+      <w:r>
+        <w:rPr>
+          <w:lang w:val="en-US"/>
+        </w:rPr>
+        <w:t>pohybujú</w:t>
+      </w:r>
+      <w:proofErr w:type="spellEnd"/>
+      <w:r>
+        <w:rPr>
+          <w:lang w:val="en-US"/>
+        </w:rPr>
+        <w:t xml:space="preserve"> </w:t>
+      </w:r>
+      <w:proofErr w:type="spellStart"/>
+      <w:r>
+        <w:rPr>
+          <w:lang w:val="en-US"/>
+        </w:rPr>
+        <w:t>rýchlosťou</w:t>
+      </w:r>
+      <w:proofErr w:type="spellEnd"/>
+      <w:r>
+        <w:rPr>
+          <w:lang w:val="en-US"/>
+        </w:rPr>
+        <w:t xml:space="preserve"> </w:t>
+      </w:r>
+      <w:proofErr w:type="spellStart"/>
+      <w:r>
+        <w:rPr>
+          <w:lang w:val="en-US"/>
+        </w:rPr>
+        <w:t>svetla</w:t>
+      </w:r>
+      <w:proofErr w:type="spellEnd"/>
+      <w:r>
+        <w:rPr>
+          <w:lang w:val="en-US"/>
+        </w:rPr>
+        <w:t xml:space="preserve">, je </w:t>
+      </w:r>
+      <w:proofErr w:type="spellStart"/>
+      <w:r>
+        <w:rPr>
+          <w:lang w:val="en-US"/>
+        </w:rPr>
+        <w:t>dôležité</w:t>
+      </w:r>
+      <w:proofErr w:type="spellEnd"/>
+      <w:r>
+        <w:rPr>
+          <w:lang w:val="en-US"/>
+        </w:rPr>
+        <w:t xml:space="preserve"> </w:t>
+      </w:r>
+      <w:proofErr w:type="spellStart"/>
+      <w:r>
+        <w:rPr>
+          <w:lang w:val="en-US"/>
+        </w:rPr>
+        <w:t>mať</w:t>
+      </w:r>
+      <w:proofErr w:type="spellEnd"/>
+      <w:r>
+        <w:rPr>
+          <w:lang w:val="en-US"/>
+        </w:rPr>
+        <w:t xml:space="preserve"> </w:t>
+      </w:r>
+      <w:proofErr w:type="spellStart"/>
+      <w:r>
+        <w:rPr>
+          <w:lang w:val="en-US"/>
+        </w:rPr>
+        <w:t>efektívne</w:t>
+      </w:r>
+      <w:proofErr w:type="spellEnd"/>
+      <w:r>
+        <w:rPr>
+          <w:lang w:val="en-US"/>
+        </w:rPr>
+        <w:t xml:space="preserve"> a </w:t>
+      </w:r>
+      <w:proofErr w:type="spellStart"/>
+      <w:r>
+        <w:rPr>
+          <w:lang w:val="en-US"/>
+        </w:rPr>
+        <w:t>spoľahlivé</w:t>
+      </w:r>
+      <w:proofErr w:type="spellEnd"/>
+      <w:r>
+        <w:rPr>
+          <w:lang w:val="en-US"/>
+        </w:rPr>
+        <w:t xml:space="preserve"> </w:t>
+      </w:r>
+      <w:proofErr w:type="spellStart"/>
+      <w:r>
+        <w:rPr>
+          <w:lang w:val="en-US"/>
+        </w:rPr>
+        <w:t>spôsoby</w:t>
+      </w:r>
+      <w:proofErr w:type="spellEnd"/>
+      <w:r>
+        <w:rPr>
+          <w:lang w:val="en-US"/>
+        </w:rPr>
+        <w:t xml:space="preserve"> </w:t>
+      </w:r>
+      <w:proofErr w:type="spellStart"/>
+      <w:r>
+        <w:rPr>
+          <w:lang w:val="en-US"/>
+        </w:rPr>
+        <w:t>prenosu</w:t>
+      </w:r>
+      <w:proofErr w:type="spellEnd"/>
+      <w:r>
+        <w:rPr>
+          <w:lang w:val="en-US"/>
+        </w:rPr>
+        <w:t xml:space="preserve"> </w:t>
+      </w:r>
+      <w:proofErr w:type="spellStart"/>
+      <w:r>
+        <w:rPr>
+          <w:lang w:val="en-US"/>
+        </w:rPr>
+        <w:t>súborov</w:t>
+      </w:r>
+      <w:proofErr w:type="spellEnd"/>
+      <w:r>
+        <w:rPr>
+          <w:lang w:val="en-US"/>
+        </w:rPr>
+        <w:t xml:space="preserve"> </w:t>
+      </w:r>
+      <w:proofErr w:type="spellStart"/>
+      <w:r>
+        <w:rPr>
+          <w:lang w:val="en-US"/>
+        </w:rPr>
+        <w:t>medzi</w:t>
+      </w:r>
+      <w:proofErr w:type="spellEnd"/>
+      <w:r>
+        <w:rPr>
+          <w:lang w:val="en-US"/>
+        </w:rPr>
+        <w:t xml:space="preserve"> </w:t>
+      </w:r>
+      <w:proofErr w:type="spellStart"/>
+      <w:r>
+        <w:rPr>
+          <w:lang w:val="en-US"/>
+        </w:rPr>
+        <w:t>zariadeniami</w:t>
+      </w:r>
+      <w:proofErr w:type="spellEnd"/>
+      <w:r>
+        <w:rPr>
+          <w:lang w:val="en-US"/>
+        </w:rPr>
+        <w:t xml:space="preserve"> v </w:t>
+      </w:r>
+      <w:proofErr w:type="spellStart"/>
+      <w:r>
+        <w:rPr>
+          <w:lang w:val="en-US"/>
+        </w:rPr>
+        <w:t>počítačovej</w:t>
+      </w:r>
+      <w:proofErr w:type="spellEnd"/>
+      <w:r>
+        <w:rPr>
+          <w:lang w:val="en-US"/>
+        </w:rPr>
+        <w:t xml:space="preserve"> </w:t>
+      </w:r>
+      <w:proofErr w:type="spellStart"/>
+      <w:r>
+        <w:rPr>
+          <w:lang w:val="en-US"/>
+        </w:rPr>
+        <w:t>sieti</w:t>
+      </w:r>
+      <w:proofErr w:type="spellEnd"/>
+      <w:r>
+        <w:rPr>
+          <w:lang w:val="en-US"/>
+        </w:rPr>
+        <w:t xml:space="preserve">. </w:t>
+      </w:r>
+      <w:proofErr w:type="spellStart"/>
+      <w:r>
+        <w:rPr>
+          <w:lang w:val="en-US"/>
+        </w:rPr>
+        <w:t>Jedným</w:t>
+      </w:r>
+      <w:proofErr w:type="spellEnd"/>
+      <w:r>
+        <w:rPr>
+          <w:lang w:val="en-US"/>
+        </w:rPr>
+        <w:t xml:space="preserve"> z </w:t>
+      </w:r>
+      <w:proofErr w:type="spellStart"/>
+      <w:r>
+        <w:rPr>
+          <w:lang w:val="en-US"/>
+        </w:rPr>
+        <w:t>týchto</w:t>
+      </w:r>
+      <w:proofErr w:type="spellEnd"/>
+      <w:r>
+        <w:rPr>
+          <w:lang w:val="en-US"/>
+        </w:rPr>
+        <w:t xml:space="preserve"> </w:t>
+      </w:r>
+      <w:proofErr w:type="spellStart"/>
+      <w:r>
+        <w:rPr>
+          <w:lang w:val="en-US"/>
+        </w:rPr>
+        <w:t>spôsobov</w:t>
+      </w:r>
+      <w:proofErr w:type="spellEnd"/>
+      <w:r>
+        <w:rPr>
+          <w:lang w:val="en-US"/>
+        </w:rPr>
+        <w:t xml:space="preserve"> je TFTP, </w:t>
+      </w:r>
+      <w:proofErr w:type="spellStart"/>
+      <w:r>
+        <w:rPr>
+          <w:lang w:val="en-US"/>
+        </w:rPr>
+        <w:t>čo</w:t>
+      </w:r>
+      <w:proofErr w:type="spellEnd"/>
+      <w:r>
+        <w:rPr>
+          <w:lang w:val="en-US"/>
+        </w:rPr>
+        <w:t xml:space="preserve"> </w:t>
+      </w:r>
+      <w:proofErr w:type="spellStart"/>
+      <w:r>
+        <w:rPr>
+          <w:lang w:val="en-US"/>
+        </w:rPr>
+        <w:t>znamená</w:t>
+      </w:r>
+      <w:proofErr w:type="spellEnd"/>
+      <w:r>
+        <w:rPr>
+          <w:lang w:val="en-US"/>
+        </w:rPr>
+        <w:t xml:space="preserve"> Trivial File Transfer Protocol.</w:t>
+      </w:r>
+    </w:p>
+    <w:p>
+      <w:pPr>
+        <w:rPr>
+          <w:sz w:val="24"/>
+          <w:szCs w:val="24"/>
+          <w:lang w:val="en-US"/>
+        </w:rPr>
+      </w:pPr>
+      <w:r>
+        <w:rPr>
+          <w:sz w:val="24"/>
+          <w:szCs w:val="24"/>
+          <w:lang w:val="en-US"/>
+        </w:rPr>
+        <w:t>TFTP je</w:t>
+      </w:r>
+      <w:r>
+        <w:rPr>
+          <w:sz w:val="24"/>
+          <w:szCs w:val="24"/>
+          <w:lang w:val="en-US"/>
+        </w:rPr>
+        <w:t xml:space="preserve"> (</w:t>
+      </w:r>
+      <w:r>
+        <w:rPr>
+          <w:sz w:val="24"/>
+          <w:szCs w:val="24"/>
+          <w:lang w:val="en-US"/>
+        </w:rPr>
+        <w:t>Trivial File Transfer Protocol</w:t>
+      </w:r>
+      <w:r>
+        <w:rPr>
+          <w:sz w:val="24"/>
+          <w:szCs w:val="24"/>
+          <w:lang w:val="en-US"/>
+        </w:rPr>
+        <w:t>)</w:t>
+      </w:r>
+      <w:r>
+        <w:rPr>
+          <w:sz w:val="24"/>
+          <w:szCs w:val="24"/>
+          <w:lang w:val="en-US"/>
+        </w:rPr>
+        <w:t xml:space="preserve"> </w:t>
+      </w:r>
+      <w:proofErr w:type="spellStart"/>
+      <w:r>
+        <w:rPr>
+          <w:sz w:val="24"/>
+          <w:szCs w:val="24"/>
+          <w:lang w:val="en-US"/>
+        </w:rPr>
+        <w:t>veľmi</w:t>
+      </w:r>
+      <w:proofErr w:type="spellEnd"/>
+      <w:r>
+        <w:rPr>
+          <w:sz w:val="24"/>
+          <w:szCs w:val="24"/>
+          <w:lang w:val="en-US"/>
+        </w:rPr>
+        <w:t xml:space="preserve"> </w:t>
+      </w:r>
+      <w:proofErr w:type="spellStart"/>
+      <w:r>
+        <w:rPr>
+          <w:sz w:val="24"/>
+          <w:szCs w:val="24"/>
+          <w:lang w:val="en-US"/>
+        </w:rPr>
+        <w:t>jednoduchý</w:t>
+      </w:r>
+      <w:proofErr w:type="spellEnd"/>
+      <w:r>
+        <w:rPr>
+          <w:sz w:val="24"/>
+          <w:szCs w:val="24"/>
+          <w:lang w:val="en-US"/>
+        </w:rPr>
+        <w:t xml:space="preserve"> </w:t>
+      </w:r>
+      <w:proofErr w:type="spellStart"/>
+      <w:r>
+        <w:rPr>
+          <w:sz w:val="24"/>
+          <w:szCs w:val="24"/>
+          <w:lang w:val="en-US"/>
+        </w:rPr>
+        <w:t>protokol</w:t>
+      </w:r>
+      <w:proofErr w:type="spellEnd"/>
+      <w:r>
+        <w:rPr>
+          <w:sz w:val="24"/>
+          <w:szCs w:val="24"/>
+          <w:lang w:val="en-US"/>
+        </w:rPr>
+        <w:t xml:space="preserve"> </w:t>
+      </w:r>
+      <w:proofErr w:type="spellStart"/>
+      <w:r>
+        <w:rPr>
+          <w:sz w:val="24"/>
+          <w:szCs w:val="24"/>
+          <w:lang w:val="en-US"/>
+        </w:rPr>
+        <w:t>používaný</w:t>
+      </w:r>
+      <w:proofErr w:type="spellEnd"/>
+      <w:r>
+        <w:rPr>
+          <w:sz w:val="24"/>
+          <w:szCs w:val="24"/>
+          <w:lang w:val="en-US"/>
+        </w:rPr>
+        <w:t xml:space="preserve"> </w:t>
+      </w:r>
+      <w:proofErr w:type="spellStart"/>
+      <w:r>
+        <w:rPr>
+          <w:sz w:val="24"/>
+          <w:szCs w:val="24"/>
+          <w:lang w:val="en-US"/>
+        </w:rPr>
+        <w:t>na</w:t>
+      </w:r>
+      <w:proofErr w:type="spellEnd"/>
+      <w:r>
+        <w:rPr>
+          <w:sz w:val="24"/>
+          <w:szCs w:val="24"/>
+          <w:lang w:val="en-US"/>
+        </w:rPr>
+        <w:t xml:space="preserve"> </w:t>
+      </w:r>
+      <w:proofErr w:type="spellStart"/>
+      <w:r>
+        <w:rPr>
+          <w:sz w:val="24"/>
+          <w:szCs w:val="24"/>
+          <w:lang w:val="en-US"/>
+        </w:rPr>
+        <w:t>prenos</w:t>
+      </w:r>
+      <w:proofErr w:type="spellEnd"/>
+      <w:r>
+        <w:rPr>
+          <w:sz w:val="24"/>
+          <w:szCs w:val="24"/>
+          <w:lang w:val="en-US"/>
+        </w:rPr>
+        <w:t xml:space="preserve"> </w:t>
+      </w:r>
+      <w:proofErr w:type="spellStart"/>
+      <w:r>
+        <w:rPr>
+          <w:sz w:val="24"/>
+          <w:szCs w:val="24"/>
+          <w:lang w:val="en-US"/>
+        </w:rPr>
+        <w:t>súborov</w:t>
+      </w:r>
+      <w:proofErr w:type="spellEnd"/>
+      <w:r>
+        <w:rPr>
+          <w:sz w:val="24"/>
+          <w:szCs w:val="24"/>
+          <w:lang w:val="en-US"/>
+        </w:rPr>
+        <w:t xml:space="preserve">. </w:t>
+      </w:r>
+      <w:proofErr w:type="spellStart"/>
+      <w:r>
+        <w:rPr>
+          <w:sz w:val="24"/>
+          <w:szCs w:val="24"/>
+          <w:lang w:val="en-US"/>
+        </w:rPr>
+        <w:t>Každý</w:t>
+      </w:r>
+      <w:proofErr w:type="spellEnd"/>
+      <w:r>
+        <w:rPr>
+          <w:sz w:val="24"/>
+          <w:szCs w:val="24"/>
+          <w:lang w:val="en-US"/>
+        </w:rPr>
+        <w:t xml:space="preserve"> </w:t>
+      </w:r>
+      <w:proofErr w:type="spellStart"/>
+      <w:r>
+        <w:rPr>
+          <w:sz w:val="24"/>
+          <w:szCs w:val="24"/>
+          <w:lang w:val="en-US"/>
+        </w:rPr>
+        <w:t>neterminálny</w:t>
+      </w:r>
+      <w:proofErr w:type="spellEnd"/>
+      <w:r>
+        <w:rPr>
+          <w:sz w:val="24"/>
+          <w:szCs w:val="24"/>
+          <w:lang w:val="en-US"/>
+        </w:rPr>
+        <w:t xml:space="preserve"> </w:t>
+      </w:r>
+      <w:proofErr w:type="spellStart"/>
+      <w:r>
+        <w:rPr>
+          <w:sz w:val="24"/>
+          <w:szCs w:val="24"/>
+          <w:lang w:val="en-US"/>
+        </w:rPr>
+        <w:t>paket</w:t>
+      </w:r>
+      <w:proofErr w:type="spellEnd"/>
+      <w:r>
+        <w:rPr>
+          <w:sz w:val="24"/>
+          <w:szCs w:val="24"/>
+          <w:lang w:val="en-US"/>
+        </w:rPr>
+        <w:t xml:space="preserve"> je </w:t>
+      </w:r>
+      <w:proofErr w:type="spellStart"/>
+      <w:r>
+        <w:rPr>
+          <w:sz w:val="24"/>
+          <w:szCs w:val="24"/>
+          <w:lang w:val="en-US"/>
+        </w:rPr>
+        <w:t>potvrdený</w:t>
+      </w:r>
+      <w:proofErr w:type="spellEnd"/>
+      <w:r>
+        <w:rPr>
+          <w:sz w:val="24"/>
+          <w:szCs w:val="24"/>
+          <w:lang w:val="en-US"/>
+        </w:rPr>
+        <w:t xml:space="preserve"> </w:t>
+      </w:r>
+      <w:proofErr w:type="spellStart"/>
+      <w:r>
+        <w:rPr>
+          <w:sz w:val="24"/>
+          <w:szCs w:val="24"/>
+          <w:lang w:val="en-US"/>
+        </w:rPr>
+        <w:t>samostatne</w:t>
+      </w:r>
+      <w:proofErr w:type="spellEnd"/>
+      <w:r>
+        <w:rPr>
+          <w:sz w:val="24"/>
+          <w:szCs w:val="24"/>
+          <w:lang w:val="en-US"/>
+        </w:rPr>
+        <w:t xml:space="preserve">. </w:t>
+      </w:r>
+      <w:proofErr w:type="spellStart"/>
+      <w:r>
+        <w:rPr>
+          <w:sz w:val="24"/>
+          <w:szCs w:val="24"/>
+          <w:lang w:val="en-US"/>
+        </w:rPr>
+        <w:t>Tento</w:t>
+      </w:r>
+      <w:proofErr w:type="spellEnd"/>
+      <w:r>
+        <w:rPr>
+          <w:sz w:val="24"/>
+          <w:szCs w:val="24"/>
+          <w:lang w:val="en-US"/>
+        </w:rPr>
+        <w:t xml:space="preserve"> </w:t>
+      </w:r>
+      <w:r>
+        <w:rPr>
+          <w:sz w:val="24"/>
+          <w:szCs w:val="24"/>
+          <w:lang w:val="en-US"/>
+        </w:rPr>
+        <w:t xml:space="preserve">document </w:t>
+      </w:r>
+      <w:proofErr w:type="spellStart"/>
+      <w:r>
+        <w:rPr>
+          <w:sz w:val="24"/>
+          <w:szCs w:val="24"/>
+          <w:lang w:val="en-US"/>
+        </w:rPr>
+        <w:t>popisuje</w:t>
+      </w:r>
+      <w:proofErr w:type="spellEnd"/>
+      <w:r>
+        <w:rPr>
+          <w:sz w:val="24"/>
+          <w:szCs w:val="24"/>
+          <w:lang w:val="en-US"/>
+        </w:rPr>
+        <w:t xml:space="preserve"> </w:t>
+      </w:r>
+      <w:proofErr w:type="spellStart"/>
+      <w:r>
+        <w:rPr>
+          <w:sz w:val="24"/>
+          <w:szCs w:val="24"/>
+          <w:lang w:val="en-US"/>
+        </w:rPr>
+        <w:t>protokol</w:t>
+      </w:r>
+      <w:proofErr w:type="spellEnd"/>
+      <w:r>
+        <w:rPr>
+          <w:sz w:val="24"/>
+          <w:szCs w:val="24"/>
+          <w:lang w:val="en-US"/>
+        </w:rPr>
+        <w:t xml:space="preserve"> a </w:t>
+      </w:r>
+      <w:proofErr w:type="spellStart"/>
+      <w:r>
+        <w:rPr>
+          <w:sz w:val="24"/>
+          <w:szCs w:val="24"/>
+          <w:lang w:val="en-US"/>
+        </w:rPr>
+        <w:t>jeho</w:t>
+      </w:r>
+      <w:proofErr w:type="spellEnd"/>
+      <w:r>
+        <w:rPr>
+          <w:sz w:val="24"/>
+          <w:szCs w:val="24"/>
+          <w:lang w:val="en-US"/>
+        </w:rPr>
+        <w:t xml:space="preserve"> </w:t>
+      </w:r>
+      <w:proofErr w:type="spellStart"/>
+      <w:r>
+        <w:rPr>
+          <w:sz w:val="24"/>
+          <w:szCs w:val="24"/>
+          <w:lang w:val="en-US"/>
+        </w:rPr>
+        <w:t>typy</w:t>
+      </w:r>
+      <w:proofErr w:type="spellEnd"/>
+      <w:r>
+        <w:rPr>
+          <w:sz w:val="24"/>
+          <w:szCs w:val="24"/>
+          <w:lang w:val="en-US"/>
+        </w:rPr>
+        <w:t xml:space="preserve"> </w:t>
+      </w:r>
+      <w:proofErr w:type="spellStart"/>
+      <w:r>
+        <w:rPr>
+          <w:sz w:val="24"/>
+          <w:szCs w:val="24"/>
+          <w:lang w:val="en-US"/>
+        </w:rPr>
+        <w:t>paketov</w:t>
+      </w:r>
+      <w:proofErr w:type="spellEnd"/>
+      <w:r>
+        <w:rPr>
+          <w:sz w:val="24"/>
+          <w:szCs w:val="24"/>
+          <w:lang w:val="en-US"/>
+        </w:rPr>
+        <w:t xml:space="preserve">. </w:t>
+      </w:r>
+      <w:proofErr w:type="spellStart"/>
+      <w:r>
+        <w:rPr>
+          <w:sz w:val="24"/>
+          <w:szCs w:val="24"/>
+          <w:lang w:val="en-US"/>
+        </w:rPr>
+        <w:t>Dokument</w:t>
+      </w:r>
+      <w:proofErr w:type="spellEnd"/>
+      <w:r>
+        <w:rPr>
+          <w:sz w:val="24"/>
+          <w:szCs w:val="24"/>
+          <w:lang w:val="en-US"/>
+        </w:rPr>
+        <w:t xml:space="preserve"> </w:t>
+      </w:r>
+      <w:proofErr w:type="spellStart"/>
+      <w:r>
+        <w:rPr>
+          <w:sz w:val="24"/>
+          <w:szCs w:val="24"/>
+          <w:lang w:val="en-US"/>
+        </w:rPr>
+        <w:t>tiež</w:t>
+      </w:r>
+      <w:proofErr w:type="spellEnd"/>
+      <w:r>
+        <w:rPr>
+          <w:sz w:val="24"/>
+          <w:szCs w:val="24"/>
+          <w:lang w:val="en-US"/>
+        </w:rPr>
+        <w:t xml:space="preserve"> </w:t>
+      </w:r>
+      <w:proofErr w:type="spellStart"/>
+      <w:r>
+        <w:rPr>
+          <w:sz w:val="24"/>
+          <w:szCs w:val="24"/>
+          <w:lang w:val="en-US"/>
+        </w:rPr>
+        <w:t>v</w:t>
+      </w:r>
+      <w:r>
+        <w:rPr>
+          <w:sz w:val="24"/>
+          <w:szCs w:val="24"/>
+          <w:lang w:val="en-US"/>
+        </w:rPr>
+        <w:t>ysvetľuje</w:t>
+      </w:r>
+      <w:proofErr w:type="spellEnd"/>
+      <w:r>
+        <w:rPr>
+          <w:sz w:val="24"/>
+          <w:szCs w:val="24"/>
+          <w:lang w:val="en-US"/>
+        </w:rPr>
+        <w:t xml:space="preserve"> </w:t>
+      </w:r>
+      <w:proofErr w:type="spellStart"/>
+      <w:r>
+        <w:rPr>
+          <w:sz w:val="24"/>
+          <w:szCs w:val="24"/>
+          <w:lang w:val="en-US"/>
+        </w:rPr>
+        <w:t>dôvody</w:t>
+      </w:r>
+      <w:proofErr w:type="spellEnd"/>
+      <w:r>
+        <w:rPr>
+          <w:sz w:val="24"/>
+          <w:szCs w:val="24"/>
+          <w:lang w:val="en-US"/>
+        </w:rPr>
+        <w:t xml:space="preserve"> </w:t>
+      </w:r>
+      <w:proofErr w:type="spellStart"/>
+      <w:r>
+        <w:rPr>
+          <w:sz w:val="24"/>
+          <w:szCs w:val="24"/>
+          <w:lang w:val="en-US"/>
+        </w:rPr>
+        <w:t>niektorých</w:t>
+      </w:r>
+      <w:proofErr w:type="spellEnd"/>
+      <w:r>
+        <w:rPr>
+          <w:sz w:val="24"/>
+          <w:szCs w:val="24"/>
+          <w:lang w:val="en-US"/>
+        </w:rPr>
+        <w:t xml:space="preserve"> </w:t>
+      </w:r>
+      <w:proofErr w:type="spellStart"/>
+      <w:r>
+        <w:rPr>
+          <w:sz w:val="24"/>
+          <w:szCs w:val="24"/>
+          <w:lang w:val="en-US"/>
+        </w:rPr>
+        <w:t>rozhodnutí</w:t>
+      </w:r>
+      <w:proofErr w:type="spellEnd"/>
+      <w:r>
+        <w:rPr>
+          <w:sz w:val="24"/>
+          <w:szCs w:val="24"/>
+          <w:lang w:val="en-US"/>
+        </w:rPr>
+        <w:t xml:space="preserve"> o </w:t>
+      </w:r>
+      <w:proofErr w:type="spellStart"/>
+      <w:r>
+        <w:rPr>
+          <w:sz w:val="24"/>
+          <w:szCs w:val="24"/>
+          <w:lang w:val="en-US"/>
+        </w:rPr>
+        <w:t>dizajne</w:t>
+      </w:r>
+      <w:proofErr w:type="spellEnd"/>
+      <w:r>
+        <w:rPr>
+          <w:sz w:val="24"/>
+          <w:szCs w:val="24"/>
+          <w:lang w:val="en-US"/>
+        </w:rPr>
+        <w:t>.</w:t>
+      </w:r>
     </w:p>
     <w:p>
       <w:pPr>

</xml_diff>